<commit_message>
Izzy fixed prediction figures and pre-registered
</commit_message>
<xml_diff>
--- a/organisation/dissertation_to_do.docx
+++ b/organisation/dissertation_to_do.docx
@@ -83,19 +83,23 @@
         </w:numPr>
         <w:rPr>
           <w:rFonts w:ascii="Arial" w:hAnsi="Arial" w:cs="Arial"/>
-          <w:sz w:val="22"/>
-          <w:szCs w:val="22"/>
-        </w:rPr>
-      </w:pPr>
-      <w:r>
-        <w:rPr>
-          <w:rFonts w:ascii="Arial" w:hAnsi="Arial" w:cs="Arial"/>
+          <w:strike/>
+          <w:sz w:val="22"/>
+          <w:szCs w:val="22"/>
+        </w:rPr>
+      </w:pPr>
+      <w:bookmarkStart w:id="0" w:name="_GoBack"/>
+      <w:r>
+        <w:rPr>
+          <w:rFonts w:ascii="Arial" w:hAnsi="Arial" w:cs="Arial"/>
+          <w:strike/>
           <w:sz w:val="22"/>
           <w:szCs w:val="22"/>
         </w:rPr>
         <w:t>Pre-register</w:t>
       </w:r>
     </w:p>
+    <w:bookmarkEnd w:id="0"/>
     <w:p>
       <w:pPr>
         <w:rPr>
@@ -1070,8 +1074,6 @@
         <w:lastRenderedPageBreak/>
         <w:t>Discussion</w:t>
       </w:r>
-      <w:bookmarkStart w:id="0" w:name="_GoBack"/>
-      <w:bookmarkEnd w:id="0"/>
     </w:p>
     <w:p>
       <w:pPr>

</xml_diff>